<commit_message>
Actualizacion de la portada
</commit_message>
<xml_diff>
--- a/Documentación/Reporte de datos.docx
+++ b/Documentación/Reporte de datos.docx
@@ -2,6 +2,483 @@
 <file path=word/document.xml><?xml version="1.0" encoding="utf-8"?>
 <w:document xmlns:mc="http://schemas.openxmlformats.org/markup-compatibility/2006" xmlns:o="urn:schemas-microsoft-com:office:office" xmlns:r="http://schemas.openxmlformats.org/officeDocument/2006/relationships" xmlns:m="http://schemas.openxmlformats.org/officeDocument/2006/math" xmlns:v="urn:schemas-microsoft-com:vml" xmlns:wp="http://schemas.openxmlformats.org/drawingml/2006/wordprocessingDrawing" xmlns:w10="urn:schemas-microsoft-com:office:word" xmlns:w="http://schemas.openxmlformats.org/wordprocessingml/2006/main" xmlns:wne="http://schemas.microsoft.com/office/word/2006/wordml" xmlns:sl="http://schemas.openxmlformats.org/schemaLibrary/2006/main" xmlns:a="http://schemas.openxmlformats.org/drawingml/2006/main" xmlns:pic="http://schemas.openxmlformats.org/drawingml/2006/picture" xmlns:c="http://schemas.openxmlformats.org/drawingml/2006/chart" xmlns:lc="http://schemas.openxmlformats.org/drawingml/2006/lockedCanvas" xmlns:dgm="http://schemas.openxmlformats.org/drawingml/2006/diagram" xmlns:wps="http://schemas.microsoft.com/office/word/2010/wordprocessingShape" xmlns:wpg="http://schemas.microsoft.com/office/word/2010/wordprocessingGroup" xmlns:w14="http://schemas.microsoft.com/office/word/2010/wordml" xmlns:w15="http://schemas.microsoft.com/office/word/2012/wordml">
   <w:body>
+    <w:p>
+      <w:pPr>
+        <w:spacing w:after="220" w:line="360" w:lineRule="auto"/>
+        <w:jc w:val="center"/>
+        <w:rPr>
+          <w:rFonts w:ascii="Times New Roman" w:cs="Times New Roman" w:eastAsia="Times New Roman" w:hAnsi="Times New Roman"/>
+          <w:sz w:val="24"/>
+          <w:szCs w:val="24"/>
+        </w:rPr>
+      </w:pPr>
+      <w:r>
+        <w:rPr>
+          <w:rFonts w:ascii="Times New Roman" w:cs="Times New Roman" w:eastAsia="Times New Roman" w:hAnsi="Times New Roman"/>
+          <w:sz w:val="24"/>
+          <w:szCs w:val="24"/>
+        </w:rPr>
+        <w:drawing>
+          <wp:inline distB="114300" distT="114300" distL="114300" distR="114300">
+            <wp:extent cx="4273388" cy="1421591"/>
+            <wp:effectExtent b="0" l="0" r="0" t="0"/>
+            <wp:docPr id="1" name="image2.png"/>
+            <a:graphic>
+              <a:graphicData uri="http://schemas.openxmlformats.org/drawingml/2006/picture">
+                <pic:pic>
+                  <pic:nvPicPr>
+                    <pic:cNvPr id="0" name="image2.png"/>
+                    <pic:cNvPicPr preferRelativeResize="0"/>
+                  </pic:nvPicPr>
+                  <pic:blipFill>
+                    <a:blip r:embed="rId6"/>
+                    <a:srcRect b="21610" l="0" r="0" t="8474"/>
+                    <a:stretch>
+                      <a:fillRect/>
+                    </a:stretch>
+                  </pic:blipFill>
+                  <pic:spPr>
+                    <a:xfrm>
+                      <a:off x="0" y="0"/>
+                      <a:ext cx="4273388" cy="1421591"/>
+                    </a:xfrm>
+                    <a:prstGeom prst="rect"/>
+                    <a:ln/>
+                  </pic:spPr>
+                </pic:pic>
+              </a:graphicData>
+            </a:graphic>
+          </wp:inline>
+        </w:drawing>
+      </w:r>
+      <w:r>
+        <w:rPr>
+          <w:rtl w:val="0"/>
+        </w:rPr>
+      </w:r>
+    </w:p>
+    <w:p>
+      <w:pPr>
+        <w:spacing w:after="220" w:line="360" w:lineRule="auto"/>
+        <w:jc w:val="center"/>
+        <w:rPr>
+          <w:rFonts w:ascii="Times New Roman" w:cs="Times New Roman" w:eastAsia="Times New Roman" w:hAnsi="Times New Roman"/>
+          <w:sz w:val="24"/>
+          <w:szCs w:val="24"/>
+          <w:highlight w:val="white"/>
+        </w:rPr>
+      </w:pPr>
+      <w:r>
+        <w:rPr>
+          <w:rtl w:val="0"/>
+        </w:rPr>
+      </w:r>
+    </w:p>
+    <w:p>
+      <w:pPr>
+        <w:spacing w:after="220" w:line="360" w:lineRule="auto"/>
+        <w:jc w:val="center"/>
+        <w:rPr>
+          <w:rFonts w:ascii="Times New Roman" w:cs="Times New Roman" w:eastAsia="Times New Roman" w:hAnsi="Times New Roman"/>
+          <w:sz w:val="24"/>
+          <w:szCs w:val="24"/>
+          <w:highlight w:val="white"/>
+        </w:rPr>
+      </w:pPr>
+      <w:r>
+        <w:rPr>
+          <w:rFonts w:ascii="Times New Roman" w:cs="Times New Roman" w:eastAsia="Times New Roman" w:hAnsi="Times New Roman"/>
+          <w:sz w:val="24"/>
+          <w:szCs w:val="24"/>
+          <w:highlight w:val="white"/>
+          <w:rtl w:val="0"/>
+        </w:rPr>
+        <w:t xml:space="preserve">Inteligencia artificial avanzada para la ciencia de datos</w:t>
+      </w:r>
+    </w:p>
+    <w:p>
+      <w:pPr>
+        <w:spacing w:after="220" w:line="360" w:lineRule="auto"/>
+        <w:jc w:val="center"/>
+        <w:rPr>
+          <w:rFonts w:ascii="Times New Roman" w:cs="Times New Roman" w:eastAsia="Times New Roman" w:hAnsi="Times New Roman"/>
+          <w:sz w:val="24"/>
+          <w:szCs w:val="24"/>
+        </w:rPr>
+      </w:pPr>
+      <w:r>
+        <w:rPr>
+          <w:rFonts w:ascii="Times New Roman" w:cs="Times New Roman" w:eastAsia="Times New Roman" w:hAnsi="Times New Roman"/>
+          <w:sz w:val="24"/>
+          <w:szCs w:val="24"/>
+          <w:rtl w:val="0"/>
+        </w:rPr>
+        <w:t xml:space="preserve"> </w:t>
+      </w:r>
+    </w:p>
+    <w:p>
+      <w:pPr>
+        <w:spacing w:after="220" w:line="360" w:lineRule="auto"/>
+        <w:jc w:val="center"/>
+        <w:rPr>
+          <w:rFonts w:ascii="Times New Roman" w:cs="Times New Roman" w:eastAsia="Times New Roman" w:hAnsi="Times New Roman"/>
+          <w:sz w:val="24"/>
+          <w:szCs w:val="24"/>
+        </w:rPr>
+      </w:pPr>
+      <w:r>
+        <w:rPr>
+          <w:rtl w:val="0"/>
+        </w:rPr>
+      </w:r>
+    </w:p>
+    <w:p>
+      <w:pPr>
+        <w:pStyle w:val="Title"/>
+        <w:shd w:fill="ffffff" w:val="clear"/>
+        <w:spacing w:after="180" w:before="180" w:lineRule="auto"/>
+        <w:jc w:val="center"/>
+        <w:rPr>
+          <w:rFonts w:ascii="Times New Roman" w:cs="Times New Roman" w:eastAsia="Times New Roman" w:hAnsi="Times New Roman"/>
+          <w:i w:val="1"/>
+          <w:sz w:val="28"/>
+          <w:szCs w:val="28"/>
+        </w:rPr>
+      </w:pPr>
+      <w:bookmarkStart w:colFirst="0" w:colLast="0" w:name="_89ivlme5p0p4" w:id="0"/>
+      <w:bookmarkEnd w:id="0"/>
+      <w:r>
+        <w:rPr>
+          <w:rFonts w:ascii="Times New Roman" w:cs="Times New Roman" w:eastAsia="Times New Roman" w:hAnsi="Times New Roman"/>
+          <w:i w:val="1"/>
+          <w:sz w:val="28"/>
+          <w:szCs w:val="28"/>
+          <w:rtl w:val="0"/>
+        </w:rPr>
+        <w:t xml:space="preserve">Reto</w:t>
+      </w:r>
+    </w:p>
+    <w:p>
+      <w:pPr>
+        <w:spacing w:after="220" w:line="360" w:lineRule="auto"/>
+        <w:jc w:val="center"/>
+        <w:rPr>
+          <w:rFonts w:ascii="Times New Roman" w:cs="Times New Roman" w:eastAsia="Times New Roman" w:hAnsi="Times New Roman"/>
+          <w:sz w:val="24"/>
+          <w:szCs w:val="24"/>
+        </w:rPr>
+      </w:pPr>
+      <w:r>
+        <w:rPr>
+          <w:rFonts w:ascii="Times New Roman" w:cs="Times New Roman" w:eastAsia="Times New Roman" w:hAnsi="Times New Roman"/>
+          <w:b w:val="1"/>
+          <w:i w:val="1"/>
+          <w:sz w:val="28"/>
+          <w:szCs w:val="28"/>
+          <w:highlight w:val="white"/>
+          <w:rtl w:val="0"/>
+        </w:rPr>
+        <w:t xml:space="preserve">Etapa 2. Entendimiento de los datos</w:t>
+      </w:r>
+      <w:r>
+        <w:rPr>
+          <w:rtl w:val="0"/>
+        </w:rPr>
+      </w:r>
+    </w:p>
+    <w:p>
+      <w:pPr>
+        <w:shd w:fill="ffffff" w:val="clear"/>
+        <w:spacing w:after="180" w:before="180" w:lineRule="auto"/>
+        <w:jc w:val="center"/>
+        <w:rPr>
+          <w:rFonts w:ascii="Times New Roman" w:cs="Times New Roman" w:eastAsia="Times New Roman" w:hAnsi="Times New Roman"/>
+          <w:b w:val="1"/>
+          <w:color w:val="2d3b45"/>
+          <w:sz w:val="24"/>
+          <w:szCs w:val="24"/>
+        </w:rPr>
+      </w:pPr>
+      <w:r>
+        <w:rPr>
+          <w:rtl w:val="0"/>
+        </w:rPr>
+      </w:r>
+    </w:p>
+    <w:p>
+      <w:pPr>
+        <w:shd w:fill="ffffff" w:val="clear"/>
+        <w:spacing w:after="180" w:before="180" w:lineRule="auto"/>
+        <w:jc w:val="center"/>
+        <w:rPr>
+          <w:rFonts w:ascii="Times New Roman" w:cs="Times New Roman" w:eastAsia="Times New Roman" w:hAnsi="Times New Roman"/>
+          <w:b w:val="1"/>
+          <w:color w:val="2d3b45"/>
+          <w:sz w:val="24"/>
+          <w:szCs w:val="24"/>
+        </w:rPr>
+      </w:pPr>
+      <w:r>
+        <w:rPr>
+          <w:rFonts w:ascii="Times New Roman" w:cs="Times New Roman" w:eastAsia="Times New Roman" w:hAnsi="Times New Roman"/>
+          <w:b w:val="1"/>
+          <w:color w:val="2d3b45"/>
+          <w:sz w:val="24"/>
+          <w:szCs w:val="24"/>
+          <w:rtl w:val="0"/>
+        </w:rPr>
+        <w:t xml:space="preserve">Diego Arturo Padilla Domínguez - A01552594</w:t>
+      </w:r>
+    </w:p>
+    <w:p>
+      <w:pPr>
+        <w:shd w:fill="ffffff" w:val="clear"/>
+        <w:spacing w:after="180" w:before="180" w:lineRule="auto"/>
+        <w:jc w:val="center"/>
+        <w:rPr>
+          <w:rFonts w:ascii="Times New Roman" w:cs="Times New Roman" w:eastAsia="Times New Roman" w:hAnsi="Times New Roman"/>
+          <w:b w:val="1"/>
+          <w:color w:val="2d3b45"/>
+          <w:sz w:val="24"/>
+          <w:szCs w:val="24"/>
+        </w:rPr>
+      </w:pPr>
+      <w:r>
+        <w:rPr>
+          <w:rFonts w:ascii="Times New Roman" w:cs="Times New Roman" w:eastAsia="Times New Roman" w:hAnsi="Times New Roman"/>
+          <w:b w:val="1"/>
+          <w:color w:val="2d3b45"/>
+          <w:sz w:val="24"/>
+          <w:szCs w:val="24"/>
+          <w:rtl w:val="0"/>
+        </w:rPr>
+        <w:t xml:space="preserve">Keyuan Zhao - A01366831</w:t>
+      </w:r>
+    </w:p>
+    <w:p>
+      <w:pPr>
+        <w:shd w:fill="ffffff" w:val="clear"/>
+        <w:spacing w:after="180" w:before="180" w:lineRule="auto"/>
+        <w:jc w:val="center"/>
+        <w:rPr>
+          <w:rFonts w:ascii="Times New Roman" w:cs="Times New Roman" w:eastAsia="Times New Roman" w:hAnsi="Times New Roman"/>
+          <w:b w:val="1"/>
+          <w:color w:val="2d3b45"/>
+          <w:sz w:val="24"/>
+          <w:szCs w:val="24"/>
+        </w:rPr>
+      </w:pPr>
+      <w:r>
+        <w:rPr>
+          <w:rFonts w:ascii="Times New Roman" w:cs="Times New Roman" w:eastAsia="Times New Roman" w:hAnsi="Times New Roman"/>
+          <w:b w:val="1"/>
+          <w:color w:val="2d3b45"/>
+          <w:sz w:val="24"/>
+          <w:szCs w:val="24"/>
+          <w:rtl w:val="0"/>
+        </w:rPr>
+        <w:t xml:space="preserve">Carolina Herrera Martínez - A01411547</w:t>
+      </w:r>
+    </w:p>
+    <w:p>
+      <w:pPr>
+        <w:shd w:fill="ffffff" w:val="clear"/>
+        <w:spacing w:after="180" w:before="180" w:lineRule="auto"/>
+        <w:jc w:val="center"/>
+        <w:rPr>
+          <w:rFonts w:ascii="Times New Roman" w:cs="Times New Roman" w:eastAsia="Times New Roman" w:hAnsi="Times New Roman"/>
+          <w:b w:val="1"/>
+          <w:color w:val="2d3b45"/>
+          <w:sz w:val="24"/>
+          <w:szCs w:val="24"/>
+        </w:rPr>
+      </w:pPr>
+      <w:r>
+        <w:rPr>
+          <w:rFonts w:ascii="Times New Roman" w:cs="Times New Roman" w:eastAsia="Times New Roman" w:hAnsi="Times New Roman"/>
+          <w:b w:val="1"/>
+          <w:color w:val="2d3b45"/>
+          <w:sz w:val="24"/>
+          <w:szCs w:val="24"/>
+          <w:rtl w:val="0"/>
+        </w:rPr>
+        <w:t xml:space="preserve">Cutberto Arizabalo Nava - A01411431</w:t>
+      </w:r>
+    </w:p>
+    <w:p>
+      <w:pPr>
+        <w:shd w:fill="ffffff" w:val="clear"/>
+        <w:spacing w:after="180" w:before="180" w:lineRule="auto"/>
+        <w:jc w:val="center"/>
+        <w:rPr>
+          <w:rFonts w:ascii="Times New Roman" w:cs="Times New Roman" w:eastAsia="Times New Roman" w:hAnsi="Times New Roman"/>
+          <w:b w:val="1"/>
+          <w:color w:val="2d3b45"/>
+          <w:sz w:val="24"/>
+          <w:szCs w:val="24"/>
+        </w:rPr>
+      </w:pPr>
+      <w:r>
+        <w:rPr>
+          <w:rFonts w:ascii="Times New Roman" w:cs="Times New Roman" w:eastAsia="Times New Roman" w:hAnsi="Times New Roman"/>
+          <w:b w:val="1"/>
+          <w:color w:val="2d3b45"/>
+          <w:sz w:val="24"/>
+          <w:szCs w:val="24"/>
+          <w:rtl w:val="0"/>
+        </w:rPr>
+        <w:t xml:space="preserve">Jose Pablo Cobos Austria - A01274631</w:t>
+      </w:r>
+    </w:p>
+    <w:p>
+      <w:pPr>
+        <w:spacing w:after="220" w:line="360" w:lineRule="auto"/>
+        <w:jc w:val="center"/>
+        <w:rPr>
+          <w:rFonts w:ascii="Times New Roman" w:cs="Times New Roman" w:eastAsia="Times New Roman" w:hAnsi="Times New Roman"/>
+          <w:sz w:val="24"/>
+          <w:szCs w:val="24"/>
+        </w:rPr>
+      </w:pPr>
+      <w:r>
+        <w:rPr>
+          <w:rtl w:val="0"/>
+        </w:rPr>
+      </w:r>
+    </w:p>
+    <w:p>
+      <w:pPr>
+        <w:spacing w:after="220" w:line="360" w:lineRule="auto"/>
+        <w:jc w:val="center"/>
+        <w:rPr>
+          <w:rFonts w:ascii="Times New Roman" w:cs="Times New Roman" w:eastAsia="Times New Roman" w:hAnsi="Times New Roman"/>
+          <w:sz w:val="24"/>
+          <w:szCs w:val="24"/>
+        </w:rPr>
+      </w:pPr>
+      <w:r>
+        <w:rPr>
+          <w:rtl w:val="0"/>
+        </w:rPr>
+      </w:r>
+    </w:p>
+    <w:p>
+      <w:pPr>
+        <w:spacing w:after="220" w:line="360" w:lineRule="auto"/>
+        <w:jc w:val="center"/>
+        <w:rPr>
+          <w:rFonts w:ascii="Times New Roman" w:cs="Times New Roman" w:eastAsia="Times New Roman" w:hAnsi="Times New Roman"/>
+          <w:sz w:val="24"/>
+          <w:szCs w:val="24"/>
+        </w:rPr>
+      </w:pPr>
+      <w:r>
+        <w:rPr>
+          <w:rtl w:val="0"/>
+        </w:rPr>
+      </w:r>
+    </w:p>
+    <w:p>
+      <w:pPr>
+        <w:spacing w:after="220" w:line="360" w:lineRule="auto"/>
+        <w:jc w:val="center"/>
+        <w:rPr>
+          <w:rFonts w:ascii="Times New Roman" w:cs="Times New Roman" w:eastAsia="Times New Roman" w:hAnsi="Times New Roman"/>
+          <w:sz w:val="24"/>
+          <w:szCs w:val="24"/>
+        </w:rPr>
+      </w:pPr>
+      <w:r>
+        <w:rPr>
+          <w:rFonts w:ascii="Times New Roman" w:cs="Times New Roman" w:eastAsia="Times New Roman" w:hAnsi="Times New Roman"/>
+          <w:sz w:val="24"/>
+          <w:szCs w:val="24"/>
+          <w:rtl w:val="0"/>
+        </w:rPr>
+        <w:t xml:space="preserve">Campus Querétaro</w:t>
+      </w:r>
+    </w:p>
+    <w:p>
+      <w:pPr>
+        <w:spacing w:line="360" w:lineRule="auto"/>
+        <w:jc w:val="center"/>
+        <w:rPr>
+          <w:b w:val="1"/>
+          <w:sz w:val="26"/>
+          <w:szCs w:val="26"/>
+        </w:rPr>
+      </w:pPr>
+      <w:r>
+        <w:rPr>
+          <w:rFonts w:ascii="Times New Roman" w:cs="Times New Roman" w:eastAsia="Times New Roman" w:hAnsi="Times New Roman"/>
+          <w:sz w:val="24"/>
+          <w:szCs w:val="24"/>
+          <w:rtl w:val="0"/>
+        </w:rPr>
+        <w:t xml:space="preserve">27 de septiembre de 2022</w:t>
+      </w:r>
+      <w:r>
+        <w:rPr>
+          <w:rtl w:val="0"/>
+        </w:rPr>
+      </w:r>
+    </w:p>
+    <w:p>
+      <w:pPr>
+        <w:rPr>
+          <w:b w:val="1"/>
+          <w:sz w:val="26"/>
+          <w:szCs w:val="26"/>
+        </w:rPr>
+      </w:pPr>
+      <w:r>
+        <w:rPr>
+          <w:rtl w:val="0"/>
+        </w:rPr>
+      </w:r>
+    </w:p>
+    <w:p>
+      <w:pPr>
+        <w:rPr>
+          <w:b w:val="1"/>
+          <w:sz w:val="26"/>
+          <w:szCs w:val="26"/>
+        </w:rPr>
+      </w:pPr>
+      <w:r>
+        <w:rPr>
+          <w:rtl w:val="0"/>
+        </w:rPr>
+      </w:r>
+    </w:p>
+    <w:p>
+      <w:pPr>
+        <w:rPr>
+          <w:b w:val="1"/>
+          <w:sz w:val="26"/>
+          <w:szCs w:val="26"/>
+        </w:rPr>
+      </w:pPr>
+      <w:r>
+        <w:rPr>
+          <w:rtl w:val="0"/>
+        </w:rPr>
+      </w:r>
+    </w:p>
+    <w:p>
+      <w:pPr>
+        <w:rPr>
+          <w:b w:val="1"/>
+          <w:sz w:val="26"/>
+          <w:szCs w:val="26"/>
+        </w:rPr>
+      </w:pPr>
+      <w:r>
+        <w:rPr>
+          <w:rtl w:val="0"/>
+        </w:rPr>
+      </w:r>
+    </w:p>
     <w:p>
       <w:pPr>
         <w:rPr>

</xml_diff>